<commit_message>
Local storage issue fix
</commit_message>
<xml_diff>
--- a/finalProject/docs/Fullstack Documentation.docx
+++ b/finalProject/docs/Fullstack Documentation.docx
@@ -169,13 +169,23 @@
                 <w:szCs w:val="24"/>
               </w:rPr>
             </w:pPr>
+            <w:proofErr w:type="spellStart"/>
             <w:r>
               <w:rPr>
                 <w:rFonts w:ascii="Arial" w:eastAsia="Arial" w:hAnsi="Arial" w:cs="Arial"/>
                 <w:sz w:val="24"/>
                 <w:szCs w:val="24"/>
               </w:rPr>
-              <w:t>Fullstack Application Development with Node.js + Express.js + React.js - 2017</w:t>
+              <w:t>Fullstack</w:t>
+            </w:r>
+            <w:proofErr w:type="spellEnd"/>
+            <w:r>
+              <w:rPr>
+                <w:rFonts w:ascii="Arial" w:eastAsia="Arial" w:hAnsi="Arial" w:cs="Arial"/>
+                <w:sz w:val="24"/>
+                <w:szCs w:val="24"/>
+              </w:rPr>
+              <w:t xml:space="preserve"> Application Development with Node.js + Express.js + React.js - 2017</w:t>
             </w:r>
           </w:p>
         </w:tc>
@@ -407,6 +417,7 @@
                 <w:lang w:val="en-US"/>
               </w:rPr>
             </w:pPr>
+            <w:proofErr w:type="spellStart"/>
             <w:r>
               <w:rPr>
                 <w:rFonts w:ascii="Arial" w:eastAsia="Arial" w:hAnsi="Arial" w:cs="Arial"/>
@@ -416,6 +427,7 @@
               </w:rPr>
               <w:t>honik</w:t>
             </w:r>
+            <w:proofErr w:type="spellEnd"/>
           </w:p>
         </w:tc>
         <w:tc>
@@ -773,7 +785,21 @@
               <w:rPr>
                 <w:rFonts w:ascii="Arial" w:eastAsia="Arial" w:hAnsi="Arial" w:cs="Arial"/>
               </w:rPr>
-              <w:t>create a saving plan in order for them to save even more money</w:t>
+              <w:t xml:space="preserve">create a saving plan </w:t>
+            </w:r>
+            <w:proofErr w:type="gramStart"/>
+            <w:r>
+              <w:rPr>
+                <w:rFonts w:ascii="Arial" w:eastAsia="Arial" w:hAnsi="Arial" w:cs="Arial"/>
+              </w:rPr>
+              <w:t>in order for</w:t>
+            </w:r>
+            <w:proofErr w:type="gramEnd"/>
+            <w:r>
+              <w:rPr>
+                <w:rFonts w:ascii="Arial" w:eastAsia="Arial" w:hAnsi="Arial" w:cs="Arial"/>
+              </w:rPr>
+              <w:t xml:space="preserve"> them to save even more money</w:t>
             </w:r>
             <w:r>
               <w:rPr>
@@ -870,12 +896,21 @@
               </w:rPr>
               <w:tab/>
             </w:r>
-            <w:r>
-              <w:rPr>
-                <w:rFonts w:ascii="Arial" w:eastAsia="Arial" w:hAnsi="Arial" w:cs="Arial"/>
-                <w:i/>
-              </w:rPr>
-              <w:t xml:space="preserve">Registrated User – </w:t>
+            <w:proofErr w:type="spellStart"/>
+            <w:r>
+              <w:rPr>
+                <w:rFonts w:ascii="Arial" w:eastAsia="Arial" w:hAnsi="Arial" w:cs="Arial"/>
+                <w:i/>
+              </w:rPr>
+              <w:t>Registrated</w:t>
+            </w:r>
+            <w:proofErr w:type="spellEnd"/>
+            <w:r>
+              <w:rPr>
+                <w:rFonts w:ascii="Arial" w:eastAsia="Arial" w:hAnsi="Arial" w:cs="Arial"/>
+                <w:i/>
+              </w:rPr>
+              <w:t xml:space="preserve"> User – </w:t>
             </w:r>
             <w:r>
               <w:rPr>
@@ -921,7 +956,23 @@
                 <w:rFonts w:ascii="Arial" w:eastAsia="Arial" w:hAnsi="Arial" w:cs="Arial"/>
                 <w:i/>
               </w:rPr>
-              <w:t>Premium Registrated User</w:t>
+              <w:t xml:space="preserve">Premium </w:t>
+            </w:r>
+            <w:proofErr w:type="spellStart"/>
+            <w:r>
+              <w:rPr>
+                <w:rFonts w:ascii="Arial" w:eastAsia="Arial" w:hAnsi="Arial" w:cs="Arial"/>
+                <w:i/>
+              </w:rPr>
+              <w:t>Registrated</w:t>
+            </w:r>
+            <w:proofErr w:type="spellEnd"/>
+            <w:r>
+              <w:rPr>
+                <w:rFonts w:ascii="Arial" w:eastAsia="Arial" w:hAnsi="Arial" w:cs="Arial"/>
+                <w:i/>
+              </w:rPr>
+              <w:t xml:space="preserve"> User</w:t>
             </w:r>
             <w:r>
               <w:rPr>
@@ -934,7 +985,21 @@
               <w:rPr>
                 <w:rFonts w:ascii="Arial" w:eastAsia="Arial" w:hAnsi="Arial" w:cs="Arial"/>
               </w:rPr>
-              <w:t xml:space="preserve">has all of the benefits of the normal users, but in addition to that, they can </w:t>
+              <w:t xml:space="preserve">has </w:t>
+            </w:r>
+            <w:proofErr w:type="gramStart"/>
+            <w:r>
+              <w:rPr>
+                <w:rFonts w:ascii="Arial" w:eastAsia="Arial" w:hAnsi="Arial" w:cs="Arial"/>
+              </w:rPr>
+              <w:t>all of</w:t>
+            </w:r>
+            <w:proofErr w:type="gramEnd"/>
+            <w:r>
+              <w:rPr>
+                <w:rFonts w:ascii="Arial" w:eastAsia="Arial" w:hAnsi="Arial" w:cs="Arial"/>
+              </w:rPr>
+              <w:t xml:space="preserve"> the benefits of the normal users, but in addition to that, they can </w:t>
             </w:r>
             <w:r>
               <w:rPr>
@@ -1191,20 +1256,58 @@
                 <w:rFonts w:ascii="Arial" w:eastAsia="Arial" w:hAnsi="Arial" w:cs="Arial"/>
                 <w:i/>
               </w:rPr>
-              <w:t xml:space="preserve">Anonymous User  </w:t>
-            </w:r>
-            <w:r>
-              <w:rPr>
-                <w:rFonts w:ascii="Arial" w:eastAsia="Arial" w:hAnsi="Arial" w:cs="Arial"/>
-              </w:rPr>
-              <w:t xml:space="preserve">can register in the system by providing a valid e-mail address, first and last name, and choosing password. By default all new registered users have </w:t>
-            </w:r>
-            <w:r>
-              <w:rPr>
-                <w:rFonts w:ascii="Arial" w:eastAsia="Arial" w:hAnsi="Arial" w:cs="Arial"/>
-                <w:i/>
-              </w:rPr>
-              <w:t xml:space="preserve">Registated User </w:t>
+              <w:t xml:space="preserve">Anonymous </w:t>
+            </w:r>
+            <w:proofErr w:type="gramStart"/>
+            <w:r>
+              <w:rPr>
+                <w:rFonts w:ascii="Arial" w:eastAsia="Arial" w:hAnsi="Arial" w:cs="Arial"/>
+                <w:i/>
+              </w:rPr>
+              <w:t xml:space="preserve">User  </w:t>
+            </w:r>
+            <w:r>
+              <w:rPr>
+                <w:rFonts w:ascii="Arial" w:eastAsia="Arial" w:hAnsi="Arial" w:cs="Arial"/>
+              </w:rPr>
+              <w:t>can</w:t>
+            </w:r>
+            <w:proofErr w:type="gramEnd"/>
+            <w:r>
+              <w:rPr>
+                <w:rFonts w:ascii="Arial" w:eastAsia="Arial" w:hAnsi="Arial" w:cs="Arial"/>
+              </w:rPr>
+              <w:t xml:space="preserve"> register in the system by providing a valid e-mail address, first and last name, and choosing password. By </w:t>
+            </w:r>
+            <w:proofErr w:type="gramStart"/>
+            <w:r>
+              <w:rPr>
+                <w:rFonts w:ascii="Arial" w:eastAsia="Arial" w:hAnsi="Arial" w:cs="Arial"/>
+              </w:rPr>
+              <w:t>default</w:t>
+            </w:r>
+            <w:proofErr w:type="gramEnd"/>
+            <w:r>
+              <w:rPr>
+                <w:rFonts w:ascii="Arial" w:eastAsia="Arial" w:hAnsi="Arial" w:cs="Arial"/>
+              </w:rPr>
+              <w:t xml:space="preserve"> all new registered users have </w:t>
+            </w:r>
+            <w:proofErr w:type="spellStart"/>
+            <w:r>
+              <w:rPr>
+                <w:rFonts w:ascii="Arial" w:eastAsia="Arial" w:hAnsi="Arial" w:cs="Arial"/>
+                <w:i/>
+              </w:rPr>
+              <w:t>Registated</w:t>
+            </w:r>
+            <w:proofErr w:type="spellEnd"/>
+            <w:r>
+              <w:rPr>
+                <w:rFonts w:ascii="Arial" w:eastAsia="Arial" w:hAnsi="Arial" w:cs="Arial"/>
+                <w:i/>
+              </w:rPr>
+              <w:t xml:space="preserve"> User </w:t>
             </w:r>
             <w:r>
               <w:rPr>
@@ -1320,7 +1423,21 @@
               <w:rPr>
                 <w:rFonts w:ascii="Arial" w:eastAsia="Arial" w:hAnsi="Arial" w:cs="Arial"/>
               </w:rPr>
-              <w:t xml:space="preserve"> All of the users can log in.</w:t>
+              <w:t xml:space="preserve"> </w:t>
+            </w:r>
+            <w:proofErr w:type="gramStart"/>
+            <w:r>
+              <w:rPr>
+                <w:rFonts w:ascii="Arial" w:eastAsia="Arial" w:hAnsi="Arial" w:cs="Arial"/>
+              </w:rPr>
+              <w:t>All of</w:t>
+            </w:r>
+            <w:proofErr w:type="gramEnd"/>
+            <w:r>
+              <w:rPr>
+                <w:rFonts w:ascii="Arial" w:eastAsia="Arial" w:hAnsi="Arial" w:cs="Arial"/>
+              </w:rPr>
+              <w:t xml:space="preserve"> the users can log in.</w:t>
             </w:r>
           </w:p>
         </w:tc>
@@ -1779,7 +1896,21 @@
               <w:rPr>
                 <w:rFonts w:ascii="Arial" w:eastAsia="Arial" w:hAnsi="Arial" w:cs="Arial"/>
               </w:rPr>
-              <w:t>Every user can see the history of his spendings/earnings</w:t>
+              <w:t xml:space="preserve">Every user can see the history of his </w:t>
+            </w:r>
+            <w:proofErr w:type="spellStart"/>
+            <w:r>
+              <w:rPr>
+                <w:rFonts w:ascii="Arial" w:eastAsia="Arial" w:hAnsi="Arial" w:cs="Arial"/>
+              </w:rPr>
+              <w:t>spendings</w:t>
+            </w:r>
+            <w:proofErr w:type="spellEnd"/>
+            <w:r>
+              <w:rPr>
+                <w:rFonts w:ascii="Arial" w:eastAsia="Arial" w:hAnsi="Arial" w:cs="Arial"/>
+              </w:rPr>
+              <w:t>/earnings</w:t>
             </w:r>
           </w:p>
         </w:tc>
@@ -2108,6 +2239,7 @@
                 <w:b/>
               </w:rPr>
             </w:pPr>
+            <w:bookmarkStart w:id="1" w:name="_GoBack" w:colFirst="0" w:colLast="2"/>
             <w:r>
               <w:rPr>
                 <w:rFonts w:ascii="Arial" w:eastAsia="Arial" w:hAnsi="Arial" w:cs="Arial"/>
@@ -2424,8 +2556,6 @@
                 <w:b/>
               </w:rPr>
             </w:pPr>
-            <w:bookmarkStart w:id="1" w:name="_GoBack"/>
-            <w:bookmarkEnd w:id="1"/>
             <w:r>
               <w:rPr>
                 <w:rFonts w:ascii="Arial" w:eastAsia="Arial" w:hAnsi="Arial" w:cs="Arial"/>
@@ -2509,6 +2639,7 @@
           </w:p>
         </w:tc>
       </w:tr>
+      <w:bookmarkEnd w:id="1"/>
     </w:tbl>
     <w:p>
       <w:pPr>
@@ -2732,13 +2863,27 @@
               <w:rPr>
                 <w:rFonts w:ascii="Arial" w:eastAsia="Arial" w:hAnsi="Arial" w:cs="Arial"/>
               </w:rPr>
-              <w:t xml:space="preserve"> POST, </w:t>
-            </w:r>
-            <w:r>
-              <w:rPr>
-                <w:rFonts w:ascii="Arial" w:eastAsia="Arial" w:hAnsi="Arial" w:cs="Arial"/>
-              </w:rPr>
-              <w:t xml:space="preserve"> PUT, DELETE </w:t>
+              <w:t xml:space="preserve"> </w:t>
+            </w:r>
+            <w:proofErr w:type="gramStart"/>
+            <w:r>
+              <w:rPr>
+                <w:rFonts w:ascii="Arial" w:eastAsia="Arial" w:hAnsi="Arial" w:cs="Arial"/>
+              </w:rPr>
+              <w:t xml:space="preserve">POST, </w:t>
+            </w:r>
+            <w:r>
+              <w:rPr>
+                <w:rFonts w:ascii="Arial" w:eastAsia="Arial" w:hAnsi="Arial" w:cs="Arial"/>
+              </w:rPr>
+              <w:t xml:space="preserve"> PUT</w:t>
+            </w:r>
+            <w:proofErr w:type="gramEnd"/>
+            <w:r>
+              <w:rPr>
+                <w:rFonts w:ascii="Arial" w:eastAsia="Arial" w:hAnsi="Arial" w:cs="Arial"/>
+              </w:rPr>
+              <w:t xml:space="preserve">, DELETE </w:t>
             </w:r>
             <w:r>
               <w:rPr>
@@ -2766,6 +2911,7 @@
               </w:rPr>
               <w:t xml:space="preserve"> with specified </w:t>
             </w:r>
+            <w:proofErr w:type="spellStart"/>
             <w:r>
               <w:rPr>
                 <w:rFonts w:ascii="Arial" w:eastAsia="Arial" w:hAnsi="Arial" w:cs="Arial"/>
@@ -2773,6 +2919,7 @@
               </w:rPr>
               <w:t>userId</w:t>
             </w:r>
+            <w:proofErr w:type="spellEnd"/>
             <w:r>
               <w:rPr>
                 <w:rFonts w:ascii="Arial" w:eastAsia="Arial" w:hAnsi="Arial" w:cs="Arial"/>
@@ -2807,7 +2954,23 @@
                 <w:rFonts w:ascii="Arial" w:eastAsia="Arial" w:hAnsi="Arial" w:cs="Arial"/>
                 <w:i/>
               </w:rPr>
-              <w:t>/api/users</w:t>
+              <w:t>/</w:t>
+            </w:r>
+            <w:proofErr w:type="spellStart"/>
+            <w:r>
+              <w:rPr>
+                <w:rFonts w:ascii="Arial" w:eastAsia="Arial" w:hAnsi="Arial" w:cs="Arial"/>
+                <w:i/>
+              </w:rPr>
+              <w:t>api</w:t>
+            </w:r>
+            <w:proofErr w:type="spellEnd"/>
+            <w:r>
+              <w:rPr>
+                <w:rFonts w:ascii="Arial" w:eastAsia="Arial" w:hAnsi="Arial" w:cs="Arial"/>
+                <w:i/>
+              </w:rPr>
+              <w:t>/users</w:t>
             </w:r>
           </w:p>
         </w:tc>
@@ -2870,6 +3033,7 @@
               </w:rPr>
               <w:t xml:space="preserve">GET users and POST </w:t>
             </w:r>
+            <w:proofErr w:type="gramStart"/>
             <w:r>
               <w:rPr>
                 <w:rFonts w:ascii="Arial" w:eastAsia="Arial" w:hAnsi="Arial" w:cs="Arial"/>
@@ -2880,7 +3044,14 @@
               <w:rPr>
                 <w:rFonts w:ascii="Arial" w:eastAsia="Arial" w:hAnsi="Arial" w:cs="Arial"/>
               </w:rPr>
-              <w:t xml:space="preserve">(Id is auto-filled by </w:t>
+              <w:t>(</w:t>
+            </w:r>
+            <w:proofErr w:type="gramEnd"/>
+            <w:r>
+              <w:rPr>
+                <w:rFonts w:ascii="Arial" w:eastAsia="Arial" w:hAnsi="Arial" w:cs="Arial"/>
+              </w:rPr>
+              <w:t xml:space="preserve">Id is auto-filled by </w:t>
             </w:r>
             <w:r>
               <w:rPr>
@@ -2920,8 +3091,17 @@
                 <w:rFonts w:ascii="Arial" w:eastAsia="Arial" w:hAnsi="Arial" w:cs="Arial"/>
                 <w:i/>
               </w:rPr>
-              <w:t>/api</w:t>
-            </w:r>
+              <w:t>/</w:t>
+            </w:r>
+            <w:proofErr w:type="spellStart"/>
+            <w:r>
+              <w:rPr>
+                <w:rFonts w:ascii="Arial" w:eastAsia="Arial" w:hAnsi="Arial" w:cs="Arial"/>
+                <w:i/>
+              </w:rPr>
+              <w:t>api</w:t>
+            </w:r>
+            <w:proofErr w:type="spellEnd"/>
             <w:r>
               <w:rPr>
                 <w:rFonts w:ascii="Arial" w:eastAsia="Arial" w:hAnsi="Arial" w:cs="Arial"/>
@@ -3018,7 +3198,23 @@
                 <w:rFonts w:ascii="Arial" w:eastAsia="Arial" w:hAnsi="Arial" w:cs="Arial"/>
                 <w:i/>
               </w:rPr>
-              <w:t>/api/</w:t>
+              <w:t>/</w:t>
+            </w:r>
+            <w:proofErr w:type="spellStart"/>
+            <w:r>
+              <w:rPr>
+                <w:rFonts w:ascii="Arial" w:eastAsia="Arial" w:hAnsi="Arial" w:cs="Arial"/>
+                <w:i/>
+              </w:rPr>
+              <w:t>api</w:t>
+            </w:r>
+            <w:proofErr w:type="spellEnd"/>
+            <w:r>
+              <w:rPr>
+                <w:rFonts w:ascii="Arial" w:eastAsia="Arial" w:hAnsi="Arial" w:cs="Arial"/>
+                <w:i/>
+              </w:rPr>
+              <w:t>/</w:t>
             </w:r>
             <w:r>
               <w:rPr>
@@ -3132,8 +3328,16 @@
               <w:rPr>
                 <w:rFonts w:ascii="Arial" w:eastAsia="Arial" w:hAnsi="Arial" w:cs="Arial"/>
               </w:rPr>
-              <w:t xml:space="preserve"> and identity) )</w:t>
-            </w:r>
+              <w:t xml:space="preserve"> and identity</w:t>
+            </w:r>
+            <w:proofErr w:type="gramStart"/>
+            <w:r>
+              <w:rPr>
+                <w:rFonts w:ascii="Arial" w:eastAsia="Arial" w:hAnsi="Arial" w:cs="Arial"/>
+              </w:rPr>
+              <w:t>) )</w:t>
+            </w:r>
+            <w:proofErr w:type="gramEnd"/>
             <w:r>
               <w:rPr>
                 <w:rFonts w:ascii="Arial" w:eastAsia="Arial" w:hAnsi="Arial" w:cs="Arial"/>
@@ -3202,8 +3406,25 @@
                 <w:rFonts w:ascii="Arial" w:eastAsia="Arial" w:hAnsi="Arial" w:cs="Arial"/>
                 <w:i/>
               </w:rPr>
-              <w:t>/api/</w:t>
-            </w:r>
+              <w:t>/</w:t>
+            </w:r>
+            <w:proofErr w:type="spellStart"/>
+            <w:r>
+              <w:rPr>
+                <w:rFonts w:ascii="Arial" w:eastAsia="Arial" w:hAnsi="Arial" w:cs="Arial"/>
+                <w:i/>
+              </w:rPr>
+              <w:t>api</w:t>
+            </w:r>
+            <w:proofErr w:type="spellEnd"/>
+            <w:r>
+              <w:rPr>
+                <w:rFonts w:ascii="Arial" w:eastAsia="Arial" w:hAnsi="Arial" w:cs="Arial"/>
+                <w:i/>
+              </w:rPr>
+              <w:t>/</w:t>
+            </w:r>
+            <w:proofErr w:type="spellStart"/>
             <w:r>
               <w:rPr>
                 <w:rFonts w:ascii="Arial" w:eastAsia="Arial" w:hAnsi="Arial" w:cs="Arial"/>
@@ -3218,6 +3439,7 @@
               </w:rPr>
               <w:t>Detail</w:t>
             </w:r>
+            <w:proofErr w:type="spellEnd"/>
           </w:p>
         </w:tc>
       </w:tr>
@@ -3773,6 +3995,7 @@
     <w:lsdException w:name="HTML Sample" w:semiHidden="1" w:unhideWhenUsed="1"/>
     <w:lsdException w:name="HTML Typewriter" w:semiHidden="1" w:unhideWhenUsed="1"/>
     <w:lsdException w:name="HTML Variable" w:semiHidden="1" w:unhideWhenUsed="1"/>
+    <w:lsdException w:name="Normal Table" w:semiHidden="1" w:unhideWhenUsed="1"/>
     <w:lsdException w:name="annotation subject" w:semiHidden="1" w:unhideWhenUsed="1"/>
     <w:lsdException w:name="No List" w:semiHidden="1" w:unhideWhenUsed="1"/>
     <w:lsdException w:name="Outline List 1" w:semiHidden="1" w:unhideWhenUsed="1"/>
@@ -3819,8 +4042,10 @@
     <w:lsdException w:name="Table Subtle 2" w:semiHidden="1" w:unhideWhenUsed="1"/>
     <w:lsdException w:name="Table Web 1" w:semiHidden="1" w:unhideWhenUsed="1"/>
     <w:lsdException w:name="Table Web 2" w:semiHidden="1" w:unhideWhenUsed="1"/>
+    <w:lsdException w:name="Table Web 3" w:semiHidden="1" w:unhideWhenUsed="1"/>
     <w:lsdException w:name="Balloon Text" w:semiHidden="1" w:unhideWhenUsed="1"/>
     <w:lsdException w:name="Table Grid" w:uiPriority="39"/>
+    <w:lsdException w:name="Table Theme" w:semiHidden="1" w:unhideWhenUsed="1"/>
     <w:lsdException w:name="Placeholder Text" w:semiHidden="1"/>
     <w:lsdException w:name="No Spacing" w:uiPriority="1" w:qFormat="1"/>
     <w:lsdException w:name="Light Shading" w:uiPriority="60"/>

</xml_diff>